<commit_message>
Resumen primer parcial Metodologia
</commit_message>
<xml_diff>
--- a/Metodologia_de_Sistemas/Unidad_1.docx
+++ b/Metodologia_de_Sistemas/Unidad_1.docx
@@ -8,11 +8,15 @@
         <w:bidi w:val="0"/>
         <w:jc w:val="left"/>
         <w:rPr>
-          <w:lang w:val="es-ES"/>
-        </w:rPr>
-      </w:pPr>
-      <w:r>
-        <w:rPr>
+          <w:b/>
+          <w:b/>
+          <w:bCs/>
+        </w:rPr>
+      </w:pPr>
+      <w:r>
+        <w:rPr>
+          <w:b/>
+          <w:bCs/>
           <w:lang w:val="es-ES"/>
         </w:rPr>
         <w:t>Unidad 1 – Revisión de teoría general de sistemas</w:t>
@@ -39,14 +43,31 @@
         <w:bidi w:val="0"/>
         <w:jc w:val="left"/>
         <w:rPr>
-          <w:lang w:val="es-ES"/>
-        </w:rPr>
-      </w:pPr>
-      <w:r>
-        <w:rPr>
-          <w:lang w:val="es-ES"/>
-        </w:rPr>
-        <w:t>Definicion de TGS</w:t>
+          <w:b/>
+          <w:b/>
+          <w:bCs/>
+        </w:rPr>
+      </w:pPr>
+      <w:r>
+        <w:rPr>
+          <w:b/>
+          <w:bCs/>
+          <w:lang w:val="es-ES"/>
+        </w:rPr>
+        <w:t>Definición de TGS</w:t>
+      </w:r>
+    </w:p>
+    <w:p>
+      <w:pPr>
+        <w:pStyle w:val="Normal"/>
+        <w:bidi w:val="0"/>
+        <w:jc w:val="left"/>
+        <w:rPr>
+          <w:lang w:val="es-ES"/>
+        </w:rPr>
+      </w:pPr>
+      <w:r>
+        <w:rPr/>
       </w:r>
     </w:p>
     <w:p>
@@ -66,38 +87,58 @@
         <w:rPr>
           <w:lang w:val="es-ES"/>
         </w:rPr>
-        <w:t>La teoría general de sistemas se caracteriza por su perspectiva holistica e integradora, en donde lo importante son las relaciones y los conjuntos que a partir de ellas emergen.</w:t>
-      </w:r>
-    </w:p>
-    <w:p>
-      <w:pPr>
-        <w:pStyle w:val="Normal"/>
-        <w:bidi w:val="0"/>
-        <w:jc w:val="left"/>
-        <w:rPr>
-          <w:lang w:val="es-ES"/>
-        </w:rPr>
-      </w:pPr>
-      <w:r>
-        <w:rPr>
-          <w:lang w:val="es-ES"/>
-        </w:rPr>
-      </w:r>
-    </w:p>
-    <w:p>
-      <w:pPr>
-        <w:pStyle w:val="Normal"/>
-        <w:bidi w:val="0"/>
-        <w:jc w:val="left"/>
-        <w:rPr>
-          <w:lang w:val="es-ES"/>
-        </w:rPr>
-      </w:pPr>
-      <w:r>
-        <w:rPr>
-          <w:lang w:val="es-ES"/>
-        </w:rPr>
-        <w:t>Teoria General de Sistemas</w:t>
+        <w:t>La teoría general de sistemas se caracteriza por su perspectiva holística e integradora, en donde lo importante son las relaciones y los conjuntos que a partir de ellas emergen.</w:t>
+      </w:r>
+    </w:p>
+    <w:p>
+      <w:pPr>
+        <w:pStyle w:val="Normal"/>
+        <w:bidi w:val="0"/>
+        <w:jc w:val="left"/>
+        <w:rPr>
+          <w:lang w:val="es-ES"/>
+        </w:rPr>
+      </w:pPr>
+      <w:r>
+        <w:rPr>
+          <w:lang w:val="es-ES"/>
+        </w:rPr>
+      </w:r>
+    </w:p>
+    <w:p>
+      <w:pPr>
+        <w:pStyle w:val="Normal"/>
+        <w:bidi w:val="0"/>
+        <w:jc w:val="left"/>
+        <w:rPr>
+          <w:b/>
+          <w:b/>
+          <w:bCs/>
+        </w:rPr>
+      </w:pPr>
+      <w:r>
+        <w:rPr>
+          <w:b/>
+          <w:bCs/>
+          <w:lang w:val="es-ES"/>
+        </w:rPr>
+        <w:t>Teoría General de Sistemas</w:t>
+      </w:r>
+    </w:p>
+    <w:p>
+      <w:pPr>
+        <w:pStyle w:val="Normal"/>
+        <w:bidi w:val="0"/>
+        <w:jc w:val="left"/>
+        <w:rPr>
+          <w:lang w:val="es-ES"/>
+        </w:rPr>
+      </w:pPr>
+      <w:r>
+        <w:rPr>
+          <w:b/>
+          <w:bCs/>
+        </w:rPr>
       </w:r>
     </w:p>
     <w:p>
@@ -117,7 +158,7 @@
         <w:rPr>
           <w:lang w:val="es-ES"/>
         </w:rPr>
-        <w:t>Ludwig Von Bertalanffy fue el impulsor de la TGS alrededor de 1930, pero recien fue publicada en 1950.</w:t>
+        <w:t>Ludwig Von Bertalanffy fue el impulsor de la TGS alrededor de 1930, pero recién fue publicada en 1950.</w:t>
       </w:r>
     </w:p>
     <w:p>
@@ -137,7 +178,24 @@
         <w:rPr>
           <w:lang w:val="es-ES"/>
         </w:rPr>
-        <w:t>Aparece como un metateoria, teorias de teorias, que parte del concepto muy abstracto de sistemas buscando reglas de valor general, aplicables a cualquier sistema y en cualquier nivel de realidad.</w:t>
+        <w:t>Aparece como un metateor</w:t>
+      </w:r>
+      <w:r>
+        <w:rPr>
+          <w:rFonts w:eastAsia="Noto Sans" w:cs="FreeSans"/>
+          <w:color w:val="auto"/>
+          <w:kern w:val="2"/>
+          <w:sz w:val="24"/>
+          <w:szCs w:val="24"/>
+          <w:lang w:val="es-ES" w:eastAsia="zh-CN" w:bidi="hi-IN"/>
+        </w:rPr>
+        <w:t>í</w:t>
+      </w:r>
+      <w:r>
+        <w:rPr>
+          <w:lang w:val="es-ES"/>
+        </w:rPr>
+        <w:t>a, teorías de teorías, que parte del concepto muy abstracto de sistemas buscando reglas de valor general, aplicables a cualquier sistema y en cualquier nivel de realidad.</w:t>
       </w:r>
     </w:p>
     <w:p>
@@ -241,11 +299,15 @@
         <w:bidi w:val="0"/>
         <w:jc w:val="left"/>
         <w:rPr>
-          <w:lang w:val="es-ES"/>
-        </w:rPr>
-      </w:pPr>
-      <w:r>
-        <w:rPr>
+          <w:b/>
+          <w:b/>
+          <w:bCs/>
+        </w:rPr>
+      </w:pPr>
+      <w:r>
+        <w:rPr>
+          <w:b/>
+          <w:bCs/>
           <w:lang w:val="es-ES"/>
         </w:rPr>
         <w:t>Objetivos de la TGS</w:t>
@@ -351,7 +413,180 @@
         </w:rPr>
       </w:pPr>
       <w:r>
-        <w:rPr>
+        <w:rPr/>
+      </w:r>
+    </w:p>
+    <w:p>
+      <w:pPr>
+        <w:pStyle w:val="Normal"/>
+        <w:bidi w:val="0"/>
+        <w:jc w:val="left"/>
+        <w:rPr>
+          <w:lang w:val="es-ES"/>
+        </w:rPr>
+      </w:pPr>
+      <w:r>
+        <w:rPr/>
+      </w:r>
+    </w:p>
+    <w:p>
+      <w:pPr>
+        <w:pStyle w:val="Normal"/>
+        <w:bidi w:val="0"/>
+        <w:jc w:val="left"/>
+        <w:rPr>
+          <w:lang w:val="es-ES"/>
+        </w:rPr>
+      </w:pPr>
+      <w:r>
+        <w:rPr/>
+      </w:r>
+    </w:p>
+    <w:p>
+      <w:pPr>
+        <w:pStyle w:val="Normal"/>
+        <w:bidi w:val="0"/>
+        <w:jc w:val="left"/>
+        <w:rPr>
+          <w:lang w:val="es-ES"/>
+        </w:rPr>
+      </w:pPr>
+      <w:r>
+        <w:rPr/>
+      </w:r>
+    </w:p>
+    <w:p>
+      <w:pPr>
+        <w:pStyle w:val="Normal"/>
+        <w:bidi w:val="0"/>
+        <w:jc w:val="left"/>
+        <w:rPr>
+          <w:lang w:val="es-ES"/>
+        </w:rPr>
+      </w:pPr>
+      <w:r>
+        <w:rPr/>
+      </w:r>
+    </w:p>
+    <w:p>
+      <w:pPr>
+        <w:pStyle w:val="Normal"/>
+        <w:bidi w:val="0"/>
+        <w:jc w:val="left"/>
+        <w:rPr>
+          <w:lang w:val="es-ES"/>
+        </w:rPr>
+      </w:pPr>
+      <w:r>
+        <w:rPr/>
+      </w:r>
+    </w:p>
+    <w:p>
+      <w:pPr>
+        <w:pStyle w:val="Normal"/>
+        <w:bidi w:val="0"/>
+        <w:jc w:val="left"/>
+        <w:rPr>
+          <w:lang w:val="es-ES"/>
+        </w:rPr>
+      </w:pPr>
+      <w:r>
+        <w:rPr/>
+      </w:r>
+    </w:p>
+    <w:p>
+      <w:pPr>
+        <w:pStyle w:val="Normal"/>
+        <w:bidi w:val="0"/>
+        <w:jc w:val="left"/>
+        <w:rPr>
+          <w:lang w:val="es-ES"/>
+        </w:rPr>
+      </w:pPr>
+      <w:r>
+        <w:rPr/>
+      </w:r>
+    </w:p>
+    <w:p>
+      <w:pPr>
+        <w:pStyle w:val="Normal"/>
+        <w:bidi w:val="0"/>
+        <w:jc w:val="left"/>
+        <w:rPr>
+          <w:lang w:val="es-ES"/>
+        </w:rPr>
+      </w:pPr>
+      <w:r>
+        <w:rPr/>
+      </w:r>
+    </w:p>
+    <w:p>
+      <w:pPr>
+        <w:pStyle w:val="Normal"/>
+        <w:bidi w:val="0"/>
+        <w:jc w:val="left"/>
+        <w:rPr>
+          <w:lang w:val="es-ES"/>
+        </w:rPr>
+      </w:pPr>
+      <w:r>
+        <w:rPr/>
+      </w:r>
+    </w:p>
+    <w:p>
+      <w:pPr>
+        <w:pStyle w:val="Normal"/>
+        <w:bidi w:val="0"/>
+        <w:jc w:val="left"/>
+        <w:rPr>
+          <w:lang w:val="es-ES"/>
+        </w:rPr>
+      </w:pPr>
+      <w:r>
+        <w:rPr/>
+      </w:r>
+    </w:p>
+    <w:p>
+      <w:pPr>
+        <w:pStyle w:val="Normal"/>
+        <w:bidi w:val="0"/>
+        <w:jc w:val="left"/>
+        <w:rPr>
+          <w:lang w:val="es-ES"/>
+        </w:rPr>
+      </w:pPr>
+      <w:r>
+        <w:rPr/>
+      </w:r>
+    </w:p>
+    <w:p>
+      <w:pPr>
+        <w:pStyle w:val="Normal"/>
+        <w:bidi w:val="0"/>
+        <w:jc w:val="left"/>
+        <w:rPr>
+          <w:lang w:val="es-ES"/>
+        </w:rPr>
+      </w:pPr>
+      <w:r>
+        <w:rPr/>
+      </w:r>
+    </w:p>
+    <w:p>
+      <w:pPr>
+        <w:pStyle w:val="Normal"/>
+        <w:bidi w:val="0"/>
+        <w:jc w:val="left"/>
+        <w:rPr>
+          <w:b/>
+          <w:b/>
+          <w:bCs/>
+        </w:rPr>
+      </w:pPr>
+      <w:r>
+        <w:rPr>
+          <w:b/>
+          <w:bCs/>
           <w:lang w:val="es-ES"/>
         </w:rPr>
         <w:t>Enfoques</w:t>
@@ -440,16 +675,35 @@
         <w:pStyle w:val="Normal"/>
         <w:numPr>
           <w:ilvl w:val="0"/>
+          <w:numId w:val="0"/>
+        </w:numPr>
+        <w:bidi w:val="0"/>
+        <w:ind w:left="720" w:hanging="0"/>
+        <w:jc w:val="left"/>
+        <w:rPr>
+          <w:lang w:val="es-ES"/>
+        </w:rPr>
+      </w:pPr>
+      <w:r>
+        <w:rPr/>
+      </w:r>
+    </w:p>
+    <w:p>
+      <w:pPr>
+        <w:pStyle w:val="Normal"/>
+        <w:numPr>
+          <w:ilvl w:val="0"/>
           <w:numId w:val="4"/>
         </w:numPr>
         <w:bidi w:val="0"/>
         <w:jc w:val="left"/>
         <w:rPr>
-          <w:lang w:val="es-ES"/>
-        </w:rPr>
-      </w:pPr>
-      <w:r>
-        <w:rPr>
+          <w:u w:val="single"/>
+        </w:rPr>
+      </w:pPr>
+      <w:r>
+        <w:rPr>
+          <w:u w:val="single"/>
           <w:lang w:val="es-ES"/>
         </w:rPr>
         <w:t>Enfoque Reduccionista:</w:t>
@@ -472,7 +726,7 @@
         <w:rPr>
           <w:lang w:val="es-ES"/>
         </w:rPr>
-        <w:t>Estudia un fenomeno complejo a traves del analisis de sus elemento o partes componentes.</w:t>
+        <w:t>Estudia un fenómeno complejo a través del análisis de sus elemento o partes componentes.</w:t>
       </w:r>
     </w:p>
     <w:p>
@@ -505,11 +759,12 @@
         <w:bidi w:val="0"/>
         <w:jc w:val="left"/>
         <w:rPr>
-          <w:lang w:val="es-ES"/>
-        </w:rPr>
-      </w:pPr>
-      <w:r>
-        <w:rPr>
+          <w:u w:val="single"/>
+        </w:rPr>
+      </w:pPr>
+      <w:r>
+        <w:rPr>
+          <w:u w:val="single"/>
           <w:lang w:val="es-ES"/>
         </w:rPr>
         <w:t>Enfoque Sistémico:</w:t>
@@ -576,11 +831,15 @@
         <w:bidi w:val="0"/>
         <w:jc w:val="left"/>
         <w:rPr>
-          <w:lang w:val="es-ES"/>
-        </w:rPr>
-      </w:pPr>
-      <w:r>
-        <w:rPr>
+          <w:b/>
+          <w:b/>
+          <w:bCs/>
+        </w:rPr>
+      </w:pPr>
+      <w:r>
+        <w:rPr>
+          <w:b/>
+          <w:bCs/>
           <w:lang w:val="es-ES"/>
         </w:rPr>
         <w:t>Sistemas</w:t>
@@ -650,16 +909,28 @@
         </w:numPr>
         <w:bidi w:val="0"/>
         <w:jc w:val="left"/>
-        <w:rPr/>
-      </w:pPr>
-      <w:r>
-        <w:rPr>
-          <w:lang w:val="es-ES"/>
-        </w:rPr>
-        <w:t xml:space="preserve">Clasificacion según </w:t>
-      </w:r>
-      <w:r>
-        <w:rPr/>
+        <w:rPr>
+          <w:i w:val="false"/>
+          <w:i w:val="false"/>
+          <w:iCs w:val="false"/>
+          <w:u w:val="single"/>
+        </w:rPr>
+      </w:pPr>
+      <w:r>
+        <w:rPr>
+          <w:i w:val="false"/>
+          <w:iCs w:val="false"/>
+          <w:u w:val="single"/>
+          <w:lang w:val="es-ES"/>
+        </w:rPr>
+        <w:t xml:space="preserve">Clasificación según </w:t>
+      </w:r>
+      <w:r>
+        <w:rPr>
+          <w:i w:val="false"/>
+          <w:iCs w:val="false"/>
+          <w:u w:val="single"/>
+        </w:rPr>
         <w:t>Boulding:</w:t>
       </w:r>
     </w:p>
@@ -675,8 +946,14 @@
         <w:rPr/>
       </w:pPr>
       <w:r>
-        <w:rPr/>
-        <w:t>Primer Nivel: Estructuras estáticas (electrones dentro del átomo).</w:t>
+        <w:rPr>
+          <w:u w:val="single"/>
+        </w:rPr>
+        <w:t xml:space="preserve">Primer Nivel: </w:t>
+      </w:r>
+      <w:r>
+        <w:rPr/>
+        <w:t>Estructuras estáticas (electrones dentro del átomo).</w:t>
       </w:r>
     </w:p>
     <w:p>
@@ -691,8 +968,14 @@
         <w:rPr/>
       </w:pPr>
       <w:r>
-        <w:rPr/>
-        <w:t>Segundo Nivel: Sistemas dinámicos simples (sistema solar).</w:t>
+        <w:rPr>
+          <w:u w:val="single"/>
+        </w:rPr>
+        <w:t>Segundo Nivel:</w:t>
+      </w:r>
+      <w:r>
+        <w:rPr/>
+        <w:t xml:space="preserve"> Sistemas dinámicos simples (sistema solar).</w:t>
       </w:r>
     </w:p>
     <w:p>
@@ -707,8 +990,14 @@
         <w:rPr/>
       </w:pPr>
       <w:r>
-        <w:rPr/>
-        <w:t>Tercer Nivel: Sistemas cibernéticos o de control (termostato).</w:t>
+        <w:rPr>
+          <w:u w:val="single"/>
+        </w:rPr>
+        <w:t>Tercer Nivel:</w:t>
+      </w:r>
+      <w:r>
+        <w:rPr/>
+        <w:t xml:space="preserve"> Sistemas cibernéticos o de control (termostato).</w:t>
       </w:r>
     </w:p>
     <w:p>
@@ -723,8 +1012,20 @@
         <w:rPr/>
       </w:pPr>
       <w:r>
-        <w:rPr/>
-        <w:t>Cuarto Nivel: Sistemas abiertos (células).</w:t>
+        <w:rPr>
+          <w:u w:val="single"/>
+        </w:rPr>
+        <w:t>Cuarto Nivel:</w:t>
+      </w:r>
+      <w:r>
+        <w:rPr>
+          <w:u w:val="none"/>
+        </w:rPr>
+        <w:t xml:space="preserve"> </w:t>
+      </w:r>
+      <w:r>
+        <w:rPr/>
+        <w:t>Sistemas abiertos (células).</w:t>
       </w:r>
     </w:p>
     <w:p>
@@ -739,8 +1040,14 @@
         <w:rPr/>
       </w:pPr>
       <w:r>
-        <w:rPr/>
-        <w:t>Quinto Nivel: Genético social (las plantas).</w:t>
+        <w:rPr>
+          <w:u w:val="single"/>
+        </w:rPr>
+        <w:t>Quinto Nivel:</w:t>
+      </w:r>
+      <w:r>
+        <w:rPr/>
+        <w:t xml:space="preserve"> Genético social (las plantas).</w:t>
       </w:r>
     </w:p>
     <w:p>
@@ -755,8 +1062,14 @@
         <w:rPr/>
       </w:pPr>
       <w:r>
-        <w:rPr/>
-        <w:t>Sexto Nivel: Animal.</w:t>
+        <w:rPr>
+          <w:u w:val="single"/>
+        </w:rPr>
+        <w:t>Sexto Nivel:</w:t>
+      </w:r>
+      <w:r>
+        <w:rPr/>
+        <w:t xml:space="preserve"> Animal.</w:t>
       </w:r>
     </w:p>
     <w:p>
@@ -771,8 +1084,14 @@
         <w:rPr/>
       </w:pPr>
       <w:r>
-        <w:rPr/>
-        <w:t>Séptimo Nivel: El hombre.</w:t>
+        <w:rPr>
+          <w:u w:val="single"/>
+        </w:rPr>
+        <w:t>Séptimo Nivel:</w:t>
+      </w:r>
+      <w:r>
+        <w:rPr/>
+        <w:t xml:space="preserve"> El hombre.</w:t>
       </w:r>
     </w:p>
     <w:p>
@@ -787,8 +1106,14 @@
         <w:rPr/>
       </w:pPr>
       <w:r>
-        <w:rPr/>
-        <w:t>Octavo Nivel: Las estructuras sociales (las organizaciones).</w:t>
+        <w:rPr>
+          <w:u w:val="single"/>
+        </w:rPr>
+        <w:t>Octavo Nivel:</w:t>
+      </w:r>
+      <w:r>
+        <w:rPr/>
+        <w:t xml:space="preserve"> Las estructuras sociales (las organizaciones).</w:t>
       </w:r>
     </w:p>
     <w:p>
@@ -803,8 +1128,14 @@
         <w:rPr/>
       </w:pPr>
       <w:r>
-        <w:rPr/>
-        <w:t>Noveno Nivel: Los sistemas trascendentes (lo absoluto).</w:t>
+        <w:rPr>
+          <w:u w:val="single"/>
+        </w:rPr>
+        <w:t>Noveno Nivel:</w:t>
+      </w:r>
+      <w:r>
+        <w:rPr/>
+        <w:t xml:space="preserve"> Los sistemas trascendentes (lo absoluto).</w:t>
       </w:r>
     </w:p>
     <w:p>
@@ -816,10 +1147,14 @@
         </w:numPr>
         <w:bidi w:val="0"/>
         <w:jc w:val="left"/>
-        <w:rPr/>
-      </w:pPr>
-      <w:r>
-        <w:rPr/>
+        <w:rPr>
+          <w:u w:val="single"/>
+        </w:rPr>
+      </w:pPr>
+      <w:r>
+        <w:rPr>
+          <w:u w:val="single"/>
+        </w:rPr>
         <w:t>Elementos:</w:t>
       </w:r>
     </w:p>
@@ -832,10 +1167,14 @@
         </w:numPr>
         <w:bidi w:val="0"/>
         <w:jc w:val="left"/>
-        <w:rPr/>
-      </w:pPr>
-      <w:r>
-        <w:rPr/>
+        <w:rPr>
+          <w:u w:val="single"/>
+        </w:rPr>
+      </w:pPr>
+      <w:r>
+        <w:rPr>
+          <w:u w:val="single"/>
+        </w:rPr>
         <w:t>Entradas:</w:t>
       </w:r>
     </w:p>
@@ -880,10 +1219,14 @@
         </w:numPr>
         <w:bidi w:val="0"/>
         <w:jc w:val="left"/>
-        <w:rPr/>
-      </w:pPr>
-      <w:r>
-        <w:rPr/>
+        <w:rPr>
+          <w:u w:val="single"/>
+        </w:rPr>
+      </w:pPr>
+      <w:r>
+        <w:rPr>
+          <w:u w:val="single"/>
+        </w:rPr>
         <w:t>Proceso:</w:t>
       </w:r>
     </w:p>
@@ -912,10 +1255,14 @@
         </w:numPr>
         <w:bidi w:val="0"/>
         <w:jc w:val="left"/>
-        <w:rPr/>
-      </w:pPr>
-      <w:r>
-        <w:rPr/>
+        <w:rPr>
+          <w:u w:val="single"/>
+        </w:rPr>
+      </w:pPr>
+      <w:r>
+        <w:rPr>
+          <w:u w:val="single"/>
+        </w:rPr>
         <w:t>En TGS existen dos tipos:</w:t>
       </w:r>
     </w:p>
@@ -931,8 +1278,14 @@
         <w:rPr/>
       </w:pPr>
       <w:r>
-        <w:rPr/>
-        <w:t>Caja Blanca: conocemos cómo se realiza la transformación de entradas en salidas.</w:t>
+        <w:rPr>
+          <w:u w:val="single"/>
+        </w:rPr>
+        <w:t>Caja Blanca:</w:t>
+      </w:r>
+      <w:r>
+        <w:rPr/>
+        <w:t xml:space="preserve"> conocemos cómo se realiza la transformación de entradas en salidas.</w:t>
       </w:r>
     </w:p>
     <w:p>
@@ -947,8 +1300,14 @@
         <w:rPr/>
       </w:pPr>
       <w:r>
-        <w:rPr/>
-        <w:t>Caja Negra: no se conoce el funcionamiento interno del proceso mediante el cual las entradas se transforman en salidas.</w:t>
+        <w:rPr>
+          <w:u w:val="single"/>
+        </w:rPr>
+        <w:t>Caja Negra:</w:t>
+      </w:r>
+      <w:r>
+        <w:rPr/>
+        <w:t xml:space="preserve"> no se conoce el funcionamiento interno del proceso mediante el cual las entradas se transforman en salidas.</w:t>
       </w:r>
     </w:p>
     <w:p>
@@ -960,10 +1319,14 @@
         </w:numPr>
         <w:bidi w:val="0"/>
         <w:jc w:val="left"/>
-        <w:rPr/>
-      </w:pPr>
-      <w:r>
-        <w:rPr/>
+        <w:rPr>
+          <w:u w:val="single"/>
+        </w:rPr>
+      </w:pPr>
+      <w:r>
+        <w:rPr>
+          <w:u w:val="single"/>
+        </w:rPr>
         <w:t>Salidas:</w:t>
       </w:r>
     </w:p>
@@ -1024,10 +1387,14 @@
         </w:numPr>
         <w:bidi w:val="0"/>
         <w:jc w:val="left"/>
-        <w:rPr/>
-      </w:pPr>
-      <w:r>
-        <w:rPr/>
+        <w:rPr>
+          <w:u w:val="single"/>
+        </w:rPr>
+      </w:pPr>
+      <w:r>
+        <w:rPr>
+          <w:u w:val="single"/>
+        </w:rPr>
         <w:t>Estas pueden ser:</w:t>
       </w:r>
     </w:p>
@@ -1088,10 +1455,14 @@
         </w:numPr>
         <w:bidi w:val="0"/>
         <w:jc w:val="left"/>
-        <w:rPr/>
-      </w:pPr>
-      <w:r>
-        <w:rPr/>
+        <w:rPr>
+          <w:u w:val="single"/>
+        </w:rPr>
+      </w:pPr>
+      <w:r>
+        <w:rPr>
+          <w:u w:val="single"/>
+        </w:rPr>
         <w:t>Retroalimentacion:</w:t>
       </w:r>
     </w:p>
@@ -1203,10 +1574,14 @@
         </w:numPr>
         <w:bidi w:val="0"/>
         <w:jc w:val="left"/>
-        <w:rPr/>
-      </w:pPr>
-      <w:r>
-        <w:rPr/>
+        <w:rPr>
+          <w:u w:val="single"/>
+        </w:rPr>
+      </w:pPr>
+      <w:r>
+        <w:rPr>
+          <w:u w:val="single"/>
+        </w:rPr>
         <w:t>Interaccion:</w:t>
       </w:r>
     </w:p>
@@ -1235,10 +1610,14 @@
         </w:numPr>
         <w:bidi w:val="0"/>
         <w:jc w:val="left"/>
-        <w:rPr/>
-      </w:pPr>
-      <w:r>
-        <w:rPr/>
+        <w:rPr>
+          <w:u w:val="single"/>
+        </w:rPr>
+      </w:pPr>
+      <w:r>
+        <w:rPr>
+          <w:u w:val="single"/>
+        </w:rPr>
         <w:t>Ambiente:</w:t>
       </w:r>
     </w:p>
@@ -1454,10 +1833,14 @@
         </w:numPr>
         <w:bidi w:val="0"/>
         <w:jc w:val="left"/>
-        <w:rPr/>
-      </w:pPr>
-      <w:r>
-        <w:rPr/>
+        <w:rPr>
+          <w:u w:val="single"/>
+        </w:rPr>
+      </w:pPr>
+      <w:r>
+        <w:rPr>
+          <w:u w:val="single"/>
+        </w:rPr>
         <w:t>Limite:</w:t>
       </w:r>
     </w:p>
@@ -1518,10 +1901,14 @@
         </w:numPr>
         <w:bidi w:val="0"/>
         <w:jc w:val="left"/>
-        <w:rPr/>
-      </w:pPr>
-      <w:r>
-        <w:rPr/>
+        <w:rPr>
+          <w:u w:val="single"/>
+        </w:rPr>
+      </w:pPr>
+      <w:r>
+        <w:rPr>
+          <w:u w:val="single"/>
+        </w:rPr>
         <w:t>Alcance:</w:t>
       </w:r>
     </w:p>
@@ -1546,14 +1933,34 @@
         <w:pStyle w:val="Normal"/>
         <w:numPr>
           <w:ilvl w:val="0"/>
+          <w:numId w:val="0"/>
+        </w:numPr>
+        <w:bidi w:val="0"/>
+        <w:ind w:left="720" w:hanging="0"/>
+        <w:jc w:val="left"/>
+        <w:rPr/>
+      </w:pPr>
+      <w:r>
+        <w:rPr/>
+      </w:r>
+    </w:p>
+    <w:p>
+      <w:pPr>
+        <w:pStyle w:val="Normal"/>
+        <w:numPr>
+          <w:ilvl w:val="0"/>
           <w:numId w:val="5"/>
         </w:numPr>
         <w:bidi w:val="0"/>
         <w:jc w:val="left"/>
-        <w:rPr/>
-      </w:pPr>
-      <w:r>
-        <w:rPr/>
+        <w:rPr>
+          <w:u w:val="single"/>
+        </w:rPr>
+      </w:pPr>
+      <w:r>
+        <w:rPr>
+          <w:u w:val="single"/>
+        </w:rPr>
         <w:t>Metasistema:</w:t>
       </w:r>
     </w:p>
@@ -1762,10 +2169,14 @@
         </w:numPr>
         <w:bidi w:val="0"/>
         <w:jc w:val="left"/>
-        <w:rPr/>
-      </w:pPr>
-      <w:r>
-        <w:rPr/>
+        <w:rPr>
+          <w:u w:val="single"/>
+        </w:rPr>
+      </w:pPr>
+      <w:r>
+        <w:rPr>
+          <w:u w:val="single"/>
+        </w:rPr>
         <w:t>Subsistema:</w:t>
       </w:r>
     </w:p>
@@ -1773,32 +2184,256 @@
       <w:pPr>
         <w:pStyle w:val="Normal"/>
         <w:numPr>
+          <w:ilvl w:val="1"/>
+          <w:numId w:val="6"/>
+        </w:numPr>
+        <w:bidi w:val="0"/>
+        <w:jc w:val="left"/>
+        <w:rPr/>
+      </w:pPr>
+      <w:r>
+        <w:rPr/>
+        <w:t>Cada una de las partes que encierra un sistema puede ser considerada como subsistema.</w:t>
+      </w:r>
+    </w:p>
+    <w:p>
+      <w:pPr>
+        <w:pStyle w:val="Normal"/>
+        <w:numPr>
+          <w:ilvl w:val="1"/>
+          <w:numId w:val="6"/>
+        </w:numPr>
+        <w:bidi w:val="0"/>
+        <w:jc w:val="left"/>
+        <w:rPr/>
+      </w:pPr>
+      <w:r>
+        <w:rPr/>
+        <w:t>Conjunto de partes e interrelaciones que se encuentra estructuralmente y funcionalmente, dentro de un sistema mayor, y que posee sus propias características.</w:t>
+      </w:r>
+    </w:p>
+    <w:p>
+      <w:pPr>
+        <w:pStyle w:val="Normal"/>
+        <w:numPr>
+          <w:ilvl w:val="0"/>
+          <w:numId w:val="6"/>
+        </w:numPr>
+        <w:bidi w:val="0"/>
+        <w:jc w:val="left"/>
+        <w:rPr>
+          <w:u w:val="single"/>
+        </w:rPr>
+      </w:pPr>
+      <w:r>
+        <w:rPr>
+          <w:u w:val="single"/>
+        </w:rPr>
+        <w:t>Sistema abierto:</w:t>
+      </w:r>
+    </w:p>
+    <w:p>
+      <w:pPr>
+        <w:pStyle w:val="Normal"/>
+        <w:numPr>
+          <w:ilvl w:val="1"/>
+          <w:numId w:val="6"/>
+        </w:numPr>
+        <w:bidi w:val="0"/>
+        <w:jc w:val="left"/>
+        <w:rPr/>
+      </w:pPr>
+      <w:r>
+        <w:rPr/>
+        <w:t>Vinculados con su entorno, mantienen permantente intercambio con el (energia, materia, informacion, etc).</w:t>
+      </w:r>
+    </w:p>
+    <w:p>
+      <w:pPr>
+        <w:pStyle w:val="Normal"/>
+        <w:numPr>
+          <w:ilvl w:val="1"/>
+          <w:numId w:val="6"/>
+        </w:numPr>
+        <w:bidi w:val="0"/>
+        <w:jc w:val="left"/>
+        <w:rPr/>
+      </w:pPr>
+      <w:r>
+        <w:rPr/>
+        <w:t>Importan y procesan elementos de su ambiente (caracteristica propia de sistemas vivos).</w:t>
+      </w:r>
+    </w:p>
+    <w:p>
+      <w:pPr>
+        <w:pStyle w:val="Normal"/>
+        <w:numPr>
+          <w:ilvl w:val="1"/>
+          <w:numId w:val="6"/>
+        </w:numPr>
+        <w:bidi w:val="0"/>
+        <w:jc w:val="left"/>
+        <w:rPr/>
+      </w:pPr>
+      <w:r>
+        <w:rPr/>
+        <w:t>Intercambios permanentes determinan su equilibrio, capacidad reproductiva o continuidad, es decir, su viabilidad.</w:t>
+      </w:r>
+    </w:p>
+    <w:p>
+      <w:pPr>
+        <w:pStyle w:val="Normal"/>
+        <w:numPr>
+          <w:ilvl w:val="0"/>
+          <w:numId w:val="6"/>
+        </w:numPr>
+        <w:bidi w:val="0"/>
+        <w:jc w:val="left"/>
+        <w:rPr>
+          <w:u w:val="single"/>
+        </w:rPr>
+      </w:pPr>
+      <w:r>
+        <w:rPr>
+          <w:u w:val="single"/>
+        </w:rPr>
+        <w:t>Sistema cerrado:</w:t>
+      </w:r>
+    </w:p>
+    <w:p>
+      <w:pPr>
+        <w:pStyle w:val="Normal"/>
+        <w:numPr>
+          <w:ilvl w:val="1"/>
+          <w:numId w:val="6"/>
+        </w:numPr>
+        <w:bidi w:val="0"/>
+        <w:jc w:val="left"/>
+        <w:rPr/>
+      </w:pPr>
+      <w:r>
+        <w:rPr/>
+        <w:t xml:space="preserve">Los sistemas cerrados no presentan intercambio con el medio ambiente que los rodea. </w:t>
+      </w:r>
+    </w:p>
+    <w:p>
+      <w:pPr>
+        <w:pStyle w:val="Normal"/>
+        <w:numPr>
+          <w:ilvl w:val="1"/>
+          <w:numId w:val="6"/>
+        </w:numPr>
+        <w:bidi w:val="0"/>
+        <w:jc w:val="left"/>
+        <w:rPr/>
+      </w:pPr>
+      <w:r>
+        <w:rPr/>
+        <w:t>Concepto aplicado tambien a sistemas que trabajan de una manera fija o sin variaciones.</w:t>
+      </w:r>
+    </w:p>
+    <w:p>
+      <w:pPr>
+        <w:pStyle w:val="Normal"/>
+        <w:numPr>
+          <w:ilvl w:val="0"/>
+          <w:numId w:val="6"/>
+        </w:numPr>
+        <w:bidi w:val="0"/>
+        <w:jc w:val="left"/>
+        <w:rPr>
+          <w:u w:val="single"/>
+        </w:rPr>
+      </w:pPr>
+      <w:r>
+        <w:rPr>
+          <w:u w:val="single"/>
+        </w:rPr>
+        <w:t>Entropia:</w:t>
+      </w:r>
+    </w:p>
+    <w:p>
+      <w:pPr>
+        <w:pStyle w:val="Normal"/>
+        <w:numPr>
+          <w:ilvl w:val="1"/>
+          <w:numId w:val="6"/>
+        </w:numPr>
+        <w:bidi w:val="0"/>
+        <w:jc w:val="left"/>
+        <w:rPr/>
+      </w:pPr>
+      <w:r>
+        <w:rPr/>
+        <w:t>Desgaste que el sistema presenta por el transcurso del tiempo o por el funcionamiento del mismo.</w:t>
+      </w:r>
+    </w:p>
+    <w:p>
+      <w:pPr>
+        <w:pStyle w:val="Normal"/>
+        <w:numPr>
+          <w:ilvl w:val="1"/>
+          <w:numId w:val="6"/>
+        </w:numPr>
+        <w:bidi w:val="0"/>
+        <w:jc w:val="left"/>
+        <w:rPr/>
+      </w:pPr>
+      <w:r>
+        <w:rPr/>
+        <w:t>Los sistemas altamente entrópicos tienden a desaparecer por el desgaste generado por su proceso sistémico.</w:t>
+      </w:r>
+    </w:p>
+    <w:p>
+      <w:pPr>
+        <w:pStyle w:val="Normal"/>
+        <w:numPr>
+          <w:ilvl w:val="1"/>
+          <w:numId w:val="6"/>
+        </w:numPr>
+        <w:bidi w:val="0"/>
+        <w:jc w:val="left"/>
+        <w:rPr/>
+      </w:pPr>
+      <w:r>
+        <w:rPr/>
+        <w:t>Deben contar con rigurosos sistemas de control y mecanismos de revisión para evitar su desaparición a través del tiempo.</w:t>
+      </w:r>
+    </w:p>
+    <w:p>
+      <w:pPr>
+        <w:pStyle w:val="Normal"/>
+        <w:numPr>
           <w:ilvl w:val="0"/>
           <w:numId w:val="0"/>
         </w:numPr>
         <w:bidi w:val="0"/>
-        <w:ind w:left="720" w:hanging="0"/>
-        <w:jc w:val="left"/>
-        <w:rPr/>
-      </w:pPr>
-      <w:r>
-        <w:rPr/>
-      </w:r>
-    </w:p>
-    <w:p>
-      <w:pPr>
-        <w:pStyle w:val="Normal"/>
-        <w:numPr>
-          <w:ilvl w:val="1"/>
+        <w:ind w:left="1080" w:hanging="0"/>
+        <w:jc w:val="left"/>
+        <w:rPr/>
+      </w:pPr>
+      <w:r>
+        <w:rPr/>
+      </w:r>
+    </w:p>
+    <w:p>
+      <w:pPr>
+        <w:pStyle w:val="Normal"/>
+        <w:numPr>
+          <w:ilvl w:val="0"/>
           <w:numId w:val="6"/>
         </w:numPr>
         <w:bidi w:val="0"/>
         <w:jc w:val="left"/>
-        <w:rPr/>
-      </w:pPr>
-      <w:r>
-        <w:rPr/>
-        <w:t>Cada una de las partes que encierra un sistema puede ser considerada como subsistema.</w:t>
+        <w:rPr>
+          <w:u w:val="single"/>
+        </w:rPr>
+      </w:pPr>
+      <w:r>
+        <w:rPr>
+          <w:u w:val="single"/>
+        </w:rPr>
+        <w:t>Neguentropía:</w:t>
       </w:r>
     </w:p>
     <w:p>
@@ -1814,25 +2449,14 @@
       </w:pPr>
       <w:r>
         <w:rPr/>
-        <w:t>Conjunto de partes e interrelaciones que se encuentra estructuralmente y funcionalmente, dentro de un sistema mayor, y que posee sus propias características.</w:t>
-      </w:r>
-    </w:p>
-    <w:p>
-      <w:pPr>
-        <w:pStyle w:val="Normal"/>
-        <w:bidi w:val="0"/>
-        <w:jc w:val="left"/>
-        <w:rPr/>
-      </w:pPr>
-      <w:r>
-        <w:rPr/>
-      </w:r>
-    </w:p>
-    <w:p>
-      <w:pPr>
-        <w:pStyle w:val="Normal"/>
-        <w:numPr>
-          <w:ilvl w:val="0"/>
+        <w:t>Define la energía como medio indestructible que tiende a regular el comportamiento de la materia buscando provocar en ella una tendencia al orden.</w:t>
+      </w:r>
+    </w:p>
+    <w:p>
+      <w:pPr>
+        <w:pStyle w:val="Normal"/>
+        <w:numPr>
+          <w:ilvl w:val="1"/>
           <w:numId w:val="6"/>
         </w:numPr>
         <w:bidi w:val="0"/>
@@ -1841,23 +2465,27 @@
       </w:pPr>
       <w:r>
         <w:rPr/>
-        <w:t>Sistema abierto:</w:t>
-      </w:r>
-    </w:p>
-    <w:p>
-      <w:pPr>
-        <w:pStyle w:val="Normal"/>
-        <w:numPr>
-          <w:ilvl w:val="1"/>
+        <w:t>Lo contrario a la entropia.</w:t>
+      </w:r>
+    </w:p>
+    <w:p>
+      <w:pPr>
+        <w:pStyle w:val="Normal"/>
+        <w:numPr>
+          <w:ilvl w:val="0"/>
           <w:numId w:val="6"/>
         </w:numPr>
         <w:bidi w:val="0"/>
         <w:jc w:val="left"/>
-        <w:rPr/>
-      </w:pPr>
-      <w:r>
-        <w:rPr/>
-        <w:t>Vinculados con su entorno, mantienen permantente intercambio con el (energia, materia, informacion, etc).</w:t>
+        <w:rPr>
+          <w:u w:val="single"/>
+        </w:rPr>
+      </w:pPr>
+      <w:r>
+        <w:rPr>
+          <w:u w:val="single"/>
+        </w:rPr>
+        <w:t>Homeostasis:</w:t>
       </w:r>
     </w:p>
     <w:p>
@@ -1873,30 +2501,34 @@
       </w:pPr>
       <w:r>
         <w:rPr/>
-        <w:t>Importan y procesan elementos de su ambiente (caracteristica propia de sistemas vivos).</w:t>
-      </w:r>
-    </w:p>
-    <w:p>
-      <w:pPr>
-        <w:pStyle w:val="Normal"/>
-        <w:numPr>
-          <w:ilvl w:val="1"/>
+        <w:t>Propiedad de un sistema que define su nivel de respuesta y de adaptación al medio.</w:t>
+      </w:r>
+    </w:p>
+    <w:p>
+      <w:pPr>
+        <w:pStyle w:val="Normal"/>
+        <w:numPr>
+          <w:ilvl w:val="0"/>
           <w:numId w:val="6"/>
         </w:numPr>
         <w:bidi w:val="0"/>
         <w:jc w:val="left"/>
-        <w:rPr/>
-      </w:pPr>
-      <w:r>
-        <w:rPr/>
-        <w:t>Intercambios permanentes determinan su equilibrio, capacidad reproductiva o continuidad, es decir, su viabilidad.</w:t>
-      </w:r>
-    </w:p>
-    <w:p>
-      <w:pPr>
-        <w:pStyle w:val="Normal"/>
-        <w:numPr>
-          <w:ilvl w:val="0"/>
+        <w:rPr>
+          <w:u w:val="single"/>
+        </w:rPr>
+      </w:pPr>
+      <w:r>
+        <w:rPr>
+          <w:u w:val="single"/>
+        </w:rPr>
+        <w:t>Cibernética:</w:t>
+      </w:r>
+    </w:p>
+    <w:p>
+      <w:pPr>
+        <w:pStyle w:val="Normal"/>
+        <w:numPr>
+          <w:ilvl w:val="1"/>
           <w:numId w:val="6"/>
         </w:numPr>
         <w:bidi w:val="0"/>
@@ -1905,7 +2537,7 @@
       </w:pPr>
       <w:r>
         <w:rPr/>
-        <w:t>Sistema cerrado:</w:t>
+        <w:t>Propuesta por Norbert Wiener, se basa en el principio de retroalimentación y de homeostasis.</w:t>
       </w:r>
     </w:p>
     <w:p>
@@ -1921,230 +2553,26 @@
       </w:pPr>
       <w:r>
         <w:rPr/>
-        <w:t xml:space="preserve">Los sistemas cerrados no presentan intercambio con el medio ambiente que los rodea. </w:t>
-      </w:r>
-    </w:p>
-    <w:p>
-      <w:pPr>
-        <w:pStyle w:val="Normal"/>
-        <w:numPr>
-          <w:ilvl w:val="1"/>
+        <w:t>Los sistemas cibernéticos son aquellos que disponen de dispositivos internos de autocomando (autorregulación) que reaccionan ante informaciones de cambios en el ambiente, elaborando respuestas variables que contribuyen al cumplimiento de los fines instalados en el sistema (retroalimentación, homeostasis).</w:t>
+      </w:r>
+    </w:p>
+    <w:p>
+      <w:pPr>
+        <w:pStyle w:val="Normal"/>
+        <w:numPr>
+          <w:ilvl w:val="0"/>
           <w:numId w:val="6"/>
         </w:numPr>
         <w:bidi w:val="0"/>
         <w:jc w:val="left"/>
-        <w:rPr/>
-      </w:pPr>
-      <w:r>
-        <w:rPr/>
-        <w:t>Concepto aplicado tambien a sistemas que trabajan de una manera fija o sin variaciones.</w:t>
-      </w:r>
-    </w:p>
-    <w:p>
-      <w:pPr>
-        <w:pStyle w:val="Normal"/>
-        <w:numPr>
-          <w:ilvl w:val="0"/>
-          <w:numId w:val="6"/>
-        </w:numPr>
-        <w:bidi w:val="0"/>
-        <w:jc w:val="left"/>
-        <w:rPr/>
-      </w:pPr>
-      <w:r>
-        <w:rPr/>
-        <w:t>Entropia:</w:t>
-      </w:r>
-    </w:p>
-    <w:p>
-      <w:pPr>
-        <w:pStyle w:val="Normal"/>
-        <w:numPr>
-          <w:ilvl w:val="1"/>
-          <w:numId w:val="6"/>
-        </w:numPr>
-        <w:bidi w:val="0"/>
-        <w:jc w:val="left"/>
-        <w:rPr/>
-      </w:pPr>
-      <w:r>
-        <w:rPr/>
-        <w:t>Desgaste que el sistema presenta por el transcurso del tiempo o por el funcionamiento del mismo.</w:t>
-      </w:r>
-    </w:p>
-    <w:p>
-      <w:pPr>
-        <w:pStyle w:val="Normal"/>
-        <w:numPr>
-          <w:ilvl w:val="1"/>
-          <w:numId w:val="6"/>
-        </w:numPr>
-        <w:bidi w:val="0"/>
-        <w:jc w:val="left"/>
-        <w:rPr/>
-      </w:pPr>
-      <w:r>
-        <w:rPr/>
-        <w:t>Los sistemas altamente entrópicos tienden a desaparecer por el desgaste generado por su proceso sistémico.</w:t>
-      </w:r>
-    </w:p>
-    <w:p>
-      <w:pPr>
-        <w:pStyle w:val="Normal"/>
-        <w:numPr>
-          <w:ilvl w:val="1"/>
-          <w:numId w:val="6"/>
-        </w:numPr>
-        <w:bidi w:val="0"/>
-        <w:jc w:val="left"/>
-        <w:rPr/>
-      </w:pPr>
-      <w:r>
-        <w:rPr/>
-        <w:t>Deben contar con rigurosos sistemas de control y mecanismos de revisión para evitar su desaparición a través del tiempo.</w:t>
-      </w:r>
-    </w:p>
-    <w:p>
-      <w:pPr>
-        <w:pStyle w:val="Normal"/>
-        <w:numPr>
-          <w:ilvl w:val="0"/>
-          <w:numId w:val="6"/>
-        </w:numPr>
-        <w:bidi w:val="0"/>
-        <w:jc w:val="left"/>
-        <w:rPr/>
-      </w:pPr>
-      <w:r>
-        <w:rPr/>
-        <w:t>Neguentropía:</w:t>
-      </w:r>
-    </w:p>
-    <w:p>
-      <w:pPr>
-        <w:pStyle w:val="Normal"/>
-        <w:numPr>
-          <w:ilvl w:val="1"/>
-          <w:numId w:val="6"/>
-        </w:numPr>
-        <w:bidi w:val="0"/>
-        <w:jc w:val="left"/>
-        <w:rPr/>
-      </w:pPr>
-      <w:r>
-        <w:rPr/>
-        <w:t>Define la energía como medio indestructible que tiende a regular el comportamiento de la materia buscando provocar en ella una tendencia al orden.</w:t>
-      </w:r>
-    </w:p>
-    <w:p>
-      <w:pPr>
-        <w:pStyle w:val="Normal"/>
-        <w:numPr>
-          <w:ilvl w:val="1"/>
-          <w:numId w:val="6"/>
-        </w:numPr>
-        <w:bidi w:val="0"/>
-        <w:jc w:val="left"/>
-        <w:rPr/>
-      </w:pPr>
-      <w:r>
-        <w:rPr/>
-        <w:t>Lo contrario a la entropia.</w:t>
-      </w:r>
-    </w:p>
-    <w:p>
-      <w:pPr>
-        <w:pStyle w:val="Normal"/>
-        <w:numPr>
-          <w:ilvl w:val="0"/>
-          <w:numId w:val="6"/>
-        </w:numPr>
-        <w:bidi w:val="0"/>
-        <w:jc w:val="left"/>
-        <w:rPr/>
-      </w:pPr>
-      <w:r>
-        <w:rPr/>
-        <w:t>Homeostasis:</w:t>
-      </w:r>
-    </w:p>
-    <w:p>
-      <w:pPr>
-        <w:pStyle w:val="Normal"/>
-        <w:numPr>
-          <w:ilvl w:val="1"/>
-          <w:numId w:val="6"/>
-        </w:numPr>
-        <w:bidi w:val="0"/>
-        <w:jc w:val="left"/>
-        <w:rPr/>
-      </w:pPr>
-      <w:r>
-        <w:rPr/>
-        <w:t>Propiedad de un sistema que define su nivel de respuesta y de adaptación al medio.</w:t>
-      </w:r>
-    </w:p>
-    <w:p>
-      <w:pPr>
-        <w:pStyle w:val="Normal"/>
-        <w:numPr>
-          <w:ilvl w:val="0"/>
-          <w:numId w:val="6"/>
-        </w:numPr>
-        <w:bidi w:val="0"/>
-        <w:jc w:val="left"/>
-        <w:rPr/>
-      </w:pPr>
-      <w:r>
-        <w:rPr/>
-        <w:t>Cibernética:</w:t>
-      </w:r>
-    </w:p>
-    <w:p>
-      <w:pPr>
-        <w:pStyle w:val="Normal"/>
-        <w:numPr>
-          <w:ilvl w:val="1"/>
-          <w:numId w:val="6"/>
-        </w:numPr>
-        <w:bidi w:val="0"/>
-        <w:jc w:val="left"/>
-        <w:rPr/>
-      </w:pPr>
-      <w:r>
-        <w:rPr/>
-        <w:t>Propuesta por Norbert Wiener, se basa en el principio de retroalimentación y de homeostasis.</w:t>
-      </w:r>
-    </w:p>
-    <w:p>
-      <w:pPr>
-        <w:pStyle w:val="Normal"/>
-        <w:numPr>
-          <w:ilvl w:val="1"/>
-          <w:numId w:val="6"/>
-        </w:numPr>
-        <w:bidi w:val="0"/>
-        <w:jc w:val="left"/>
-        <w:rPr/>
-      </w:pPr>
-      <w:r>
-        <w:rPr/>
-        <w:t>Los sistemas cibernéticos son aquellos que disponen de dispositivos internos de autocomando (autorregulación) que reaccionan ante informaciones de cambios en el ambiente, elaborando respuestas variables que contribuyen al cumplimiento de los fines instalados en el sistema (retroalimentación, homeostasis).</w:t>
-      </w:r>
-    </w:p>
-    <w:p>
-      <w:pPr>
-        <w:pStyle w:val="Normal"/>
-        <w:numPr>
-          <w:ilvl w:val="0"/>
-          <w:numId w:val="6"/>
-        </w:numPr>
-        <w:bidi w:val="0"/>
-        <w:jc w:val="left"/>
-        <w:rPr/>
-      </w:pPr>
-      <w:r>
-        <w:rPr/>
+        <w:rPr>
+          <w:u w:val="single"/>
+        </w:rPr>
+      </w:pPr>
+      <w:r>
+        <w:rPr>
+          <w:u w:val="single"/>
+        </w:rPr>
         <w:t>Funcionamiento y comportamiento de un sistema:</w:t>
       </w:r>
     </w:p>
@@ -2234,10 +2662,17 @@
         <w:pStyle w:val="Normal"/>
         <w:bidi w:val="0"/>
         <w:jc w:val="left"/>
-        <w:rPr/>
-      </w:pPr>
-      <w:r>
-        <w:rPr/>
+        <w:rPr>
+          <w:b/>
+          <w:b/>
+          <w:bCs/>
+        </w:rPr>
+      </w:pPr>
+      <w:r>
+        <w:rPr>
+          <w:b/>
+          <w:bCs/>
+        </w:rPr>
         <w:t>La organización como sistema</w:t>
       </w:r>
     </w:p>
@@ -2336,7 +2771,36 @@
       </w:pPr>
       <w:r>
         <w:rPr/>
-        <w:t>Fronteras organizacionales:</w:t>
+      </w:r>
+    </w:p>
+    <w:p>
+      <w:pPr>
+        <w:pStyle w:val="Normal"/>
+        <w:bidi w:val="0"/>
+        <w:jc w:val="left"/>
+        <w:rPr>
+          <w:b/>
+          <w:b/>
+          <w:bCs/>
+        </w:rPr>
+      </w:pPr>
+      <w:r>
+        <w:rPr>
+          <w:b/>
+          <w:bCs/>
+        </w:rPr>
+        <w:t>Fronteras organizacionales</w:t>
+      </w:r>
+    </w:p>
+    <w:p>
+      <w:pPr>
+        <w:pStyle w:val="Normal"/>
+        <w:bidi w:val="0"/>
+        <w:jc w:val="left"/>
+        <w:rPr/>
+      </w:pPr>
+      <w:r>
+        <w:rPr/>
       </w:r>
     </w:p>
     <w:p>
@@ -2387,11 +2851,29 @@
         <w:pStyle w:val="Normal"/>
         <w:bidi w:val="0"/>
         <w:jc w:val="left"/>
-        <w:rPr/>
-      </w:pPr>
-      <w:r>
-        <w:rPr/>
-        <w:t>Tipos de sistemas de software:</w:t>
+        <w:rPr>
+          <w:b/>
+          <w:b/>
+          <w:bCs/>
+        </w:rPr>
+      </w:pPr>
+      <w:r>
+        <w:rPr>
+          <w:b/>
+          <w:bCs/>
+        </w:rPr>
+        <w:t>Tipos de sistemas de software</w:t>
+      </w:r>
+    </w:p>
+    <w:p>
+      <w:pPr>
+        <w:pStyle w:val="Normal"/>
+        <w:bidi w:val="0"/>
+        <w:jc w:val="left"/>
+        <w:rPr/>
+      </w:pPr>
+      <w:r>
+        <w:rPr/>
       </w:r>
     </w:p>
     <w:p>
@@ -2403,10 +2885,14 @@
         </w:numPr>
         <w:bidi w:val="0"/>
         <w:jc w:val="left"/>
-        <w:rPr/>
-      </w:pPr>
-      <w:r>
-        <w:rPr/>
+        <w:rPr>
+          <w:u w:val="single"/>
+        </w:rPr>
+      </w:pPr>
+      <w:r>
+        <w:rPr>
+          <w:u w:val="single"/>
+        </w:rPr>
         <w:t>Sistemas de informacion:</w:t>
       </w:r>
     </w:p>
@@ -2483,11 +2969,20 @@
         </w:numPr>
         <w:bidi w:val="0"/>
         <w:jc w:val="left"/>
-        <w:rPr/>
-      </w:pPr>
-      <w:r>
-        <w:rPr/>
-        <w:t>Sistemas de Tiempo Real</w:t>
+        <w:rPr>
+          <w:b w:val="false"/>
+          <w:b w:val="false"/>
+          <w:bCs w:val="false"/>
+          <w:u w:val="single"/>
+        </w:rPr>
+      </w:pPr>
+      <w:r>
+        <w:rPr>
+          <w:b w:val="false"/>
+          <w:bCs w:val="false"/>
+          <w:u w:val="single"/>
+        </w:rPr>
+        <w:t>Sistemas de Tiempo Real:</w:t>
       </w:r>
     </w:p>
     <w:p>
@@ -2531,10 +3026,14 @@
         </w:numPr>
         <w:bidi w:val="0"/>
         <w:jc w:val="left"/>
-        <w:rPr/>
-      </w:pPr>
-      <w:r>
-        <w:rPr/>
+        <w:rPr>
+          <w:u w:val="single"/>
+        </w:rPr>
+      </w:pPr>
+      <w:r>
+        <w:rPr>
+          <w:u w:val="single"/>
+        </w:rPr>
         <w:t>Sistemas distribuidos:</w:t>
       </w:r>
     </w:p>
@@ -2567,11 +3066,7 @@
       </w:pPr>
       <w:r>
         <w:rPr/>
-        <w:t>S</w:t>
-      </w:r>
-      <w:r>
-        <w:rPr/>
-        <w:t>istemas inherentemente más complejos que los sistemas centralizados. Esto los hace más difíciles de diseñar, implementar y poner a prueba.</w:t>
+        <w:t>Sistemas inherentemente más complejos que los sistemas centralizados. Esto los hace más difíciles de diseñar, implementar y poner a prueba.</w:t>
       </w:r>
     </w:p>
     <w:p>
@@ -2583,10 +3078,14 @@
         </w:numPr>
         <w:bidi w:val="0"/>
         <w:jc w:val="left"/>
-        <w:rPr/>
-      </w:pPr>
-      <w:r>
-        <w:rPr/>
+        <w:rPr>
+          <w:u w:val="single"/>
+        </w:rPr>
+      </w:pPr>
+      <w:r>
+        <w:rPr>
+          <w:u w:val="single"/>
+        </w:rPr>
         <w:t>Sistemas Embebidos:</w:t>
       </w:r>
     </w:p>
@@ -2638,10 +3137,17 @@
         <w:pStyle w:val="Normal"/>
         <w:bidi w:val="0"/>
         <w:jc w:val="left"/>
-        <w:rPr/>
-      </w:pPr>
-      <w:r>
-        <w:rPr/>
+        <w:rPr>
+          <w:b/>
+          <w:b/>
+          <w:bCs/>
+        </w:rPr>
+      </w:pPr>
+      <w:r>
+        <w:rPr>
+          <w:b/>
+          <w:bCs/>
+        </w:rPr>
         <w:t>Personas involucradas con los sistemas</w:t>
       </w:r>
     </w:p>
@@ -2681,10 +3187,14 @@
         </w:numPr>
         <w:bidi w:val="0"/>
         <w:jc w:val="left"/>
-        <w:rPr/>
-      </w:pPr>
-      <w:r>
-        <w:rPr/>
+        <w:rPr>
+          <w:u w:val="single"/>
+        </w:rPr>
+      </w:pPr>
+      <w:r>
+        <w:rPr>
+          <w:u w:val="single"/>
+        </w:rPr>
         <w:t>Usuarios de sistemas:</w:t>
       </w:r>
     </w:p>

</xml_diff>